<commit_message>
New version of lecture notes for week 7, updated syllabus
</commit_message>
<xml_diff>
--- a/Labs/Lab07/Lab07Instructions_CS295N.docx
+++ b/Labs/Lab07/Lab07Instructions_CS295N.docx
@@ -334,7 +334,25 @@
           <w:sz w:val="24"/>
           <w:szCs w:val="24"/>
         </w:rPr>
-        <w:t>A DbContext class</w:t>
+        <w:t xml:space="preserve">A </w:t>
+      </w:r>
+      <w:proofErr w:type="spellStart"/>
+      <w:r>
+        <w:rPr>
+          <w:rFonts w:asciiTheme="minorHAnsi" w:hAnsiTheme="minorHAnsi"/>
+          <w:sz w:val="24"/>
+          <w:szCs w:val="24"/>
+        </w:rPr>
+        <w:t>DbContext</w:t>
+      </w:r>
+      <w:proofErr w:type="spellEnd"/>
+      <w:r>
+        <w:rPr>
+          <w:rFonts w:asciiTheme="minorHAnsi" w:hAnsiTheme="minorHAnsi"/>
+          <w:sz w:val="24"/>
+          <w:szCs w:val="24"/>
+        </w:rPr>
+        <w:t xml:space="preserve"> class</w:t>
       </w:r>
     </w:p>
     <w:p>
@@ -358,8 +376,6 @@
         </w:rPr>
         <w:t>A connection string (use a unique name for your database, not the same name as the one used by the author of the textbook, your instructor, or your lab partner)</w:t>
       </w:r>
-      <w:bookmarkStart w:id="0" w:name="_GoBack"/>
-      <w:bookmarkEnd w:id="0"/>
     </w:p>
     <w:p>
       <w:pPr>
@@ -382,13 +398,23 @@
         </w:rPr>
         <w:t xml:space="preserve">A </w:t>
       </w:r>
-      <w:r>
-        <w:rPr>
-          <w:rFonts w:asciiTheme="minorHAnsi" w:hAnsiTheme="minorHAnsi"/>
-          <w:sz w:val="24"/>
-          <w:szCs w:val="24"/>
-        </w:rPr>
-        <w:t xml:space="preserve">DbContext object in your “real” repository to access data in the database. </w:t>
+      <w:proofErr w:type="spellStart"/>
+      <w:r>
+        <w:rPr>
+          <w:rFonts w:asciiTheme="minorHAnsi" w:hAnsiTheme="minorHAnsi"/>
+          <w:sz w:val="24"/>
+          <w:szCs w:val="24"/>
+        </w:rPr>
+        <w:t>DbContext</w:t>
+      </w:r>
+      <w:proofErr w:type="spellEnd"/>
+      <w:r>
+        <w:rPr>
+          <w:rFonts w:asciiTheme="minorHAnsi" w:hAnsiTheme="minorHAnsi"/>
+          <w:sz w:val="24"/>
+          <w:szCs w:val="24"/>
+        </w:rPr>
+        <w:t xml:space="preserve"> object in your “real” repository to access data in the database. </w:t>
       </w:r>
     </w:p>
     <w:p>
@@ -418,7 +444,25 @@
           <w:sz w:val="24"/>
           <w:szCs w:val="24"/>
         </w:rPr>
-        <w:t xml:space="preserve"> SeedData class that puts initial Stories or Messages in the database.</w:t>
+        <w:t xml:space="preserve"> </w:t>
+      </w:r>
+      <w:proofErr w:type="spellStart"/>
+      <w:r>
+        <w:rPr>
+          <w:rFonts w:asciiTheme="minorHAnsi" w:hAnsiTheme="minorHAnsi"/>
+          <w:sz w:val="24"/>
+          <w:szCs w:val="24"/>
+        </w:rPr>
+        <w:t>SeedData</w:t>
+      </w:r>
+      <w:proofErr w:type="spellEnd"/>
+      <w:r>
+        <w:rPr>
+          <w:rFonts w:asciiTheme="minorHAnsi" w:hAnsiTheme="minorHAnsi"/>
+          <w:sz w:val="24"/>
+          <w:szCs w:val="24"/>
+        </w:rPr>
+        <w:t xml:space="preserve"> class that puts initial Stories or Messages in the database.</w:t>
       </w:r>
     </w:p>
     <w:p>
@@ -544,7 +588,25 @@
           <w:sz w:val="24"/>
           <w:szCs w:val="24"/>
         </w:rPr>
-        <w:t xml:space="preserve">. (please use .docx </w:t>
+        <w:t>. (please use .</w:t>
+      </w:r>
+      <w:proofErr w:type="spellStart"/>
+      <w:r>
+        <w:rPr>
+          <w:rFonts w:asciiTheme="minorHAnsi" w:hAnsiTheme="minorHAnsi"/>
+          <w:sz w:val="24"/>
+          <w:szCs w:val="24"/>
+        </w:rPr>
+        <w:t>docx</w:t>
+      </w:r>
+      <w:proofErr w:type="spellEnd"/>
+      <w:r>
+        <w:rPr>
+          <w:rFonts w:asciiTheme="minorHAnsi" w:hAnsiTheme="minorHAnsi"/>
+          <w:sz w:val="24"/>
+          <w:szCs w:val="24"/>
+        </w:rPr>
+        <w:t xml:space="preserve"> </w:t>
       </w:r>
       <w:r>
         <w:rPr>
@@ -623,6 +685,8 @@
         </w:rPr>
         <w:t>.</w:t>
       </w:r>
+      <w:bookmarkStart w:id="0" w:name="_GoBack"/>
+      <w:bookmarkEnd w:id="0"/>
     </w:p>
     <w:p>
       <w:pPr>
@@ -828,7 +892,10 @@
       <w:t>Written by Brian Bird, Lane Community College</w:t>
     </w:r>
     <w:r>
-      <w:t>, winter 2016. Revised winter 2017</w:t>
+      <w:t xml:space="preserve">, winter 2016. Revised </w:t>
+    </w:r>
+    <w:r>
+      <w:t>fall 2018</w:t>
     </w:r>
   </w:p>
 </w:ftr>
@@ -839,15 +906,15 @@
   <w:p>
     <w:pPr>
       <w:pStyle w:val="Footer"/>
+      <w:rPr>
+        <w:i/>
+      </w:rPr>
     </w:pPr>
     <w:r>
-      <w:t xml:space="preserve">Written by Brian Bird, Lane Community College, </w:t>
-    </w:r>
-    <w:r>
-      <w:t xml:space="preserve">winter </w:t>
-    </w:r>
-    <w:r>
-      <w:t>2018</w:t>
+      <w:rPr>
+        <w:i/>
+      </w:rPr>
+      <w:t>Continued on the next page</w:t>
     </w:r>
   </w:p>
   <w:p>
@@ -908,7 +975,7 @@
         <w:sz w:val="32"/>
         <w:szCs w:val="32"/>
       </w:rPr>
-      <w:t>4</w:t>
+      <w:t>7</w:t>
     </w:r>
     <w:r>
       <w:rPr>
@@ -932,7 +999,10 @@
       <w:pStyle w:val="Header"/>
     </w:pPr>
     <w:r>
-      <w:t>CS296N, Web Development 2: ASP.NET</w:t>
+      <w:t>CS295N, Web Development 1</w:t>
+    </w:r>
+    <w:r>
+      <w:t>: ASP.NET</w:t>
     </w:r>
   </w:p>
   <w:p>

</xml_diff>